<commit_message>
added new blades to the blade library
</commit_message>
<xml_diff>
--- a/documents/Blade library.docx
+++ b/documents/Blade library.docx
@@ -9,8 +9,6 @@
       <w:r>
         <w:t>Blade library</w:t>
       </w:r>
-      <w:bookmarkStart w:id="0" w:name="_GoBack"/>
-      <w:bookmarkEnd w:id="0"/>
     </w:p>
     <w:p/>
     <w:p>
@@ -84,7 +82,21 @@
         <w:rPr>
           <w:rFonts w:ascii="Courier New" w:eastAsia="Times New Roman" w:hAnsi="Courier New" w:cs="Courier New"/>
         </w:rPr>
-        <w:t>data-blade:Microsoft_Azure_Insights.AzureDiagnosticsBladeWithParameter</w:t>
+        <w:t>data-</w:t>
+      </w:r>
+      <w:proofErr w:type="gramStart"/>
+      <w:r>
+        <w:rPr>
+          <w:rFonts w:ascii="Courier New" w:eastAsia="Times New Roman" w:hAnsi="Courier New" w:cs="Courier New"/>
+        </w:rPr>
+        <w:t>blade:Microsoft</w:t>
+      </w:r>
+      <w:proofErr w:type="gramEnd"/>
+      <w:r>
+        <w:rPr>
+          <w:rFonts w:ascii="Courier New" w:eastAsia="Times New Roman" w:hAnsi="Courier New" w:cs="Courier New"/>
+        </w:rPr>
+        <w:t>_Azure_Insights.AzureDiagnosticsBladeWithParameter</w:t>
       </w:r>
     </w:p>
     <w:p>
@@ -126,11 +138,33 @@
         </w:rPr>
         <w:t xml:space="preserve">Compute: </w:t>
       </w:r>
-      <w:r>
-        <w:rPr>
-          <w:rFonts w:ascii="Courier New" w:eastAsia="Times New Roman" w:hAnsi="Courier New" w:cs="Courier New"/>
-        </w:rPr>
-        <w:t xml:space="preserve">data-blade:Microsoft_Azure_Compute.VirtualMachineRedeploy  </w:t>
+      <w:proofErr w:type="spellStart"/>
+      <w:r>
+        <w:rPr>
+          <w:rFonts w:ascii="Courier New" w:eastAsia="Times New Roman" w:hAnsi="Courier New" w:cs="Courier New"/>
+        </w:rPr>
+        <w:t>data-</w:t>
+      </w:r>
+      <w:proofErr w:type="gramStart"/>
+      <w:r>
+        <w:rPr>
+          <w:rFonts w:ascii="Courier New" w:eastAsia="Times New Roman" w:hAnsi="Courier New" w:cs="Courier New"/>
+        </w:rPr>
+        <w:t>blade:Microsoft</w:t>
+      </w:r>
+      <w:proofErr w:type="gramEnd"/>
+      <w:r>
+        <w:rPr>
+          <w:rFonts w:ascii="Courier New" w:eastAsia="Times New Roman" w:hAnsi="Courier New" w:cs="Courier New"/>
+        </w:rPr>
+        <w:t>_Azure_Compute.VirtualMachineRedeploy</w:t>
+      </w:r>
+      <w:proofErr w:type="spellEnd"/>
+      <w:r>
+        <w:rPr>
+          <w:rFonts w:ascii="Courier New" w:eastAsia="Times New Roman" w:hAnsi="Courier New" w:cs="Courier New"/>
+        </w:rPr>
+        <w:t xml:space="preserve">  </w:t>
       </w:r>
     </w:p>
     <w:p>
@@ -172,11 +206,33 @@
         </w:rPr>
         <w:t xml:space="preserve">Classic compute: </w:t>
       </w:r>
-      <w:r>
-        <w:rPr>
-          <w:rFonts w:ascii="Courier New" w:eastAsia="Times New Roman" w:hAnsi="Courier New" w:cs="Courier New"/>
-        </w:rPr>
-        <w:t xml:space="preserve">data-blade:Microsoft_Azure_Classic_Compute.PasswordResetBlade </w:t>
+      <w:proofErr w:type="spellStart"/>
+      <w:r>
+        <w:rPr>
+          <w:rFonts w:ascii="Courier New" w:eastAsia="Times New Roman" w:hAnsi="Courier New" w:cs="Courier New"/>
+        </w:rPr>
+        <w:t>data-</w:t>
+      </w:r>
+      <w:proofErr w:type="gramStart"/>
+      <w:r>
+        <w:rPr>
+          <w:rFonts w:ascii="Courier New" w:eastAsia="Times New Roman" w:hAnsi="Courier New" w:cs="Courier New"/>
+        </w:rPr>
+        <w:t>blade:Microsoft</w:t>
+      </w:r>
+      <w:proofErr w:type="gramEnd"/>
+      <w:r>
+        <w:rPr>
+          <w:rFonts w:ascii="Courier New" w:eastAsia="Times New Roman" w:hAnsi="Courier New" w:cs="Courier New"/>
+        </w:rPr>
+        <w:t>_Azure_Classic_Compute.PasswordResetBlade</w:t>
+      </w:r>
+      <w:proofErr w:type="spellEnd"/>
+      <w:r>
+        <w:rPr>
+          <w:rFonts w:ascii="Courier New" w:eastAsia="Times New Roman" w:hAnsi="Courier New" w:cs="Courier New"/>
+        </w:rPr>
+        <w:t xml:space="preserve"> </w:t>
       </w:r>
     </w:p>
     <w:p>
@@ -222,7 +278,21 @@
         <w:rPr>
           <w:rFonts w:ascii="Courier New" w:eastAsia="Times New Roman" w:hAnsi="Courier New" w:cs="Courier New"/>
         </w:rPr>
-        <w:t>data-blade:Microsoft_Azure_Classic_Compute.VirtualMachineSerialConsoleLogBlade</w:t>
+        <w:t>data-</w:t>
+      </w:r>
+      <w:proofErr w:type="gramStart"/>
+      <w:r>
+        <w:rPr>
+          <w:rFonts w:ascii="Courier New" w:eastAsia="Times New Roman" w:hAnsi="Courier New" w:cs="Courier New"/>
+        </w:rPr>
+        <w:t>blade:Microsoft</w:t>
+      </w:r>
+      <w:proofErr w:type="gramEnd"/>
+      <w:r>
+        <w:rPr>
+          <w:rFonts w:ascii="Courier New" w:eastAsia="Times New Roman" w:hAnsi="Courier New" w:cs="Courier New"/>
+        </w:rPr>
+        <w:t>_Azure_Classic_Compute.VirtualMachineSerialConsoleLogBlade</w:t>
       </w:r>
     </w:p>
     <w:p>
@@ -248,10 +318,276 @@
         <w:rPr>
           <w:rFonts w:ascii="Courier New" w:eastAsia="Times New Roman" w:hAnsi="Courier New" w:cs="Courier New"/>
         </w:rPr>
-        <w:t xml:space="preserve">data-blade:Microsoft_Azure_Compute.VirtualMachineSerialConsoleLogBlade  </w:t>
-      </w:r>
-    </w:p>
-    <w:p/>
+        <w:t>data-</w:t>
+      </w:r>
+      <w:proofErr w:type="gramStart"/>
+      <w:r>
+        <w:rPr>
+          <w:rFonts w:ascii="Courier New" w:eastAsia="Times New Roman" w:hAnsi="Courier New" w:cs="Courier New"/>
+        </w:rPr>
+        <w:t>blade:Microsoft</w:t>
+      </w:r>
+      <w:proofErr w:type="gramEnd"/>
+      <w:r>
+        <w:rPr>
+          <w:rFonts w:ascii="Courier New" w:eastAsia="Times New Roman" w:hAnsi="Courier New" w:cs="Courier New"/>
+        </w:rPr>
+        <w:t xml:space="preserve">_Azure_Compute.VirtualMachineSerialConsoleLogBlade  </w:t>
+      </w:r>
+    </w:p>
+    <w:p>
+      <w:pPr>
+        <w:pStyle w:val="ListParagraph"/>
+        <w:numPr>
+          <w:ilvl w:val="0"/>
+          <w:numId w:val="1"/>
+        </w:numPr>
+      </w:pPr>
+      <w:r>
+        <w:t>Runbook Gallery</w:t>
+      </w:r>
+    </w:p>
+    <w:p>
+      <w:pPr>
+        <w:pStyle w:val="ListParagraph"/>
+        <w:numPr>
+          <w:ilvl w:val="1"/>
+          <w:numId w:val="1"/>
+        </w:numPr>
+      </w:pPr>
+      <w:r>
+        <w:t xml:space="preserve">Automation: </w:t>
+      </w:r>
+      <w:proofErr w:type="spellStart"/>
+      <w:r>
+        <w:rPr>
+          <w:rFonts w:ascii="Courier New" w:eastAsia="Times New Roman" w:hAnsi="Courier New" w:cs="Courier New"/>
+        </w:rPr>
+        <w:t>data-</w:t>
+      </w:r>
+      <w:proofErr w:type="gramStart"/>
+      <w:r>
+        <w:rPr>
+          <w:rFonts w:ascii="Courier New" w:eastAsia="Times New Roman" w:hAnsi="Courier New" w:cs="Courier New"/>
+        </w:rPr>
+        <w:t>blade:Microsoft</w:t>
+      </w:r>
+      <w:proofErr w:type="gramEnd"/>
+      <w:r>
+        <w:rPr>
+          <w:rFonts w:ascii="Courier New" w:eastAsia="Times New Roman" w:hAnsi="Courier New" w:cs="Courier New"/>
+        </w:rPr>
+        <w:t>_Azure_Automation.GalleryBlade</w:t>
+      </w:r>
+      <w:proofErr w:type="spellEnd"/>
+    </w:p>
+    <w:p>
+      <w:pPr>
+        <w:pStyle w:val="ListParagraph"/>
+        <w:numPr>
+          <w:ilvl w:val="0"/>
+          <w:numId w:val="1"/>
+        </w:numPr>
+      </w:pPr>
+      <w:r>
+        <w:t>Module Gallery</w:t>
+      </w:r>
+    </w:p>
+    <w:p>
+      <w:pPr>
+        <w:pStyle w:val="ListParagraph"/>
+        <w:numPr>
+          <w:ilvl w:val="1"/>
+          <w:numId w:val="1"/>
+        </w:numPr>
+      </w:pPr>
+      <w:r>
+        <w:t xml:space="preserve">Automation: </w:t>
+      </w:r>
+      <w:proofErr w:type="spellStart"/>
+      <w:r>
+        <w:rPr>
+          <w:rFonts w:ascii="Courier New" w:eastAsia="Times New Roman" w:hAnsi="Courier New" w:cs="Courier New"/>
+        </w:rPr>
+        <w:t>data-</w:t>
+      </w:r>
+      <w:proofErr w:type="gramStart"/>
+      <w:r>
+        <w:rPr>
+          <w:rFonts w:ascii="Courier New" w:eastAsia="Times New Roman" w:hAnsi="Courier New" w:cs="Courier New"/>
+        </w:rPr>
+        <w:t>blade:Microsoft</w:t>
+      </w:r>
+      <w:proofErr w:type="gramEnd"/>
+      <w:r>
+        <w:rPr>
+          <w:rFonts w:ascii="Courier New" w:eastAsia="Times New Roman" w:hAnsi="Courier New" w:cs="Courier New"/>
+        </w:rPr>
+        <w:t>_Azure_Automation.ModuleGalleryBlade</w:t>
+      </w:r>
+      <w:proofErr w:type="spellEnd"/>
+    </w:p>
+    <w:p>
+      <w:pPr>
+        <w:pStyle w:val="ListParagraph"/>
+        <w:numPr>
+          <w:ilvl w:val="0"/>
+          <w:numId w:val="1"/>
+        </w:numPr>
+      </w:pPr>
+      <w:r>
+        <w:t>Connection configuration</w:t>
+      </w:r>
+    </w:p>
+    <w:p>
+      <w:pPr>
+        <w:pStyle w:val="ListParagraph"/>
+        <w:numPr>
+          <w:ilvl w:val="1"/>
+          <w:numId w:val="1"/>
+        </w:numPr>
+      </w:pPr>
+      <w:r>
+        <w:t>Virtual network gateways:</w:t>
+      </w:r>
+      <w:r>
+        <w:rPr>
+          <w:rFonts w:ascii="Courier New" w:eastAsia="Times New Roman" w:hAnsi="Courier New" w:cs="Courier New"/>
+        </w:rPr>
+        <w:t xml:space="preserve"> </w:t>
+      </w:r>
+      <w:proofErr w:type="spellStart"/>
+      <w:r>
+        <w:rPr>
+          <w:rFonts w:ascii="Courier New" w:eastAsia="Times New Roman" w:hAnsi="Courier New" w:cs="Courier New"/>
+        </w:rPr>
+        <w:t>data-</w:t>
+      </w:r>
+      <w:proofErr w:type="gramStart"/>
+      <w:r>
+        <w:rPr>
+          <w:rFonts w:ascii="Courier New" w:eastAsia="Times New Roman" w:hAnsi="Courier New" w:cs="Courier New"/>
+        </w:rPr>
+        <w:t>blade:Microsoft</w:t>
+      </w:r>
+      <w:proofErr w:type="gramEnd"/>
+      <w:r>
+        <w:rPr>
+          <w:rFonts w:ascii="Courier New" w:eastAsia="Times New Roman" w:hAnsi="Courier New" w:cs="Courier New"/>
+        </w:rPr>
+        <w:t>_Azure_Network.ConnectionInfoBlade</w:t>
+      </w:r>
+      <w:proofErr w:type="spellEnd"/>
+    </w:p>
+    <w:p>
+      <w:pPr>
+        <w:pStyle w:val="ListParagraph"/>
+        <w:numPr>
+          <w:ilvl w:val="0"/>
+          <w:numId w:val="1"/>
+        </w:numPr>
+      </w:pPr>
+      <w:r>
+        <w:t>Query performance insight</w:t>
+      </w:r>
+    </w:p>
+    <w:p>
+      <w:pPr>
+        <w:pStyle w:val="ListParagraph"/>
+        <w:numPr>
+          <w:ilvl w:val="1"/>
+          <w:numId w:val="1"/>
+        </w:numPr>
+      </w:pPr>
+      <w:proofErr w:type="spellStart"/>
+      <w:r>
+        <w:t>Sql</w:t>
+      </w:r>
+      <w:proofErr w:type="spellEnd"/>
+      <w:r>
+        <w:t xml:space="preserve"> database: </w:t>
+      </w:r>
+      <w:proofErr w:type="spellStart"/>
+      <w:r>
+        <w:rPr>
+          <w:rFonts w:ascii="Courier New" w:eastAsia="Times New Roman" w:hAnsi="Courier New" w:cs="Courier New"/>
+        </w:rPr>
+        <w:t>data-</w:t>
+      </w:r>
+      <w:proofErr w:type="gramStart"/>
+      <w:r>
+        <w:rPr>
+          <w:rFonts w:ascii="Courier New" w:eastAsia="Times New Roman" w:hAnsi="Courier New" w:cs="Courier New"/>
+        </w:rPr>
+        <w:t>blade:SqlAzureExtension.QueryPerformanceBlade</w:t>
+      </w:r>
+      <w:proofErr w:type="spellEnd"/>
+      <w:proofErr w:type="gramEnd"/>
+    </w:p>
+    <w:p>
+      <w:pPr>
+        <w:pStyle w:val="ListParagraph"/>
+        <w:numPr>
+          <w:ilvl w:val="0"/>
+          <w:numId w:val="1"/>
+        </w:numPr>
+      </w:pPr>
+      <w:proofErr w:type="spellStart"/>
+      <w:r>
+        <w:t>Sql</w:t>
+      </w:r>
+      <w:proofErr w:type="spellEnd"/>
+      <w:r>
+        <w:t xml:space="preserve"> database adviser</w:t>
+      </w:r>
+    </w:p>
+    <w:p>
+      <w:pPr>
+        <w:pStyle w:val="ListParagraph"/>
+        <w:numPr>
+          <w:ilvl w:val="1"/>
+          <w:numId w:val="1"/>
+        </w:numPr>
+      </w:pPr>
+      <w:proofErr w:type="spellStart"/>
+      <w:r>
+        <w:t>Sql</w:t>
+      </w:r>
+      <w:proofErr w:type="spellEnd"/>
+      <w:r>
+        <w:t xml:space="preserve"> database: </w:t>
+      </w:r>
+      <w:proofErr w:type="spellStart"/>
+      <w:r>
+        <w:rPr>
+          <w:rFonts w:ascii="Courier New" w:eastAsia="Times New Roman" w:hAnsi="Courier New" w:cs="Courier New"/>
+        </w:rPr>
+        <w:t>data-</w:t>
+      </w:r>
+      <w:proofErr w:type="gramStart"/>
+      <w:r>
+        <w:rPr>
+          <w:rFonts w:ascii="Courier New" w:eastAsia="Times New Roman" w:hAnsi="Courier New" w:cs="Courier New"/>
+        </w:rPr>
+        <w:t>blade:SqlAzureExtension.DatabaseRecommendationBlade</w:t>
+      </w:r>
+      <w:proofErr w:type="spellEnd"/>
+      <w:proofErr w:type="gramEnd"/>
+    </w:p>
+    <w:p>
+      <w:pPr>
+        <w:pStyle w:val="ListParagraph"/>
+        <w:ind w:left="1440"/>
+      </w:pPr>
+      <w:r>
+        <w:rPr>
+          <w:rFonts w:ascii="Courier New" w:eastAsia="Times New Roman" w:hAnsi="Courier New" w:cs="Courier New"/>
+        </w:rPr>
+        <w:t xml:space="preserve"> </w:t>
+      </w:r>
+      <w:bookmarkStart w:id="0" w:name="_GoBack"/>
+      <w:bookmarkEnd w:id="0"/>
+    </w:p>
     <w:sectPr>
       <w:pgSz w:w="12240" w:h="15840"/>
       <w:pgMar w:top="1440" w:right="1440" w:bottom="1440" w:left="1440" w:header="720" w:footer="720" w:gutter="0"/>
@@ -542,6 +878,7 @@
     <w:lsdException w:name="HTML Sample" w:semiHidden="1" w:unhideWhenUsed="1"/>
     <w:lsdException w:name="HTML Typewriter" w:semiHidden="1" w:unhideWhenUsed="1"/>
     <w:lsdException w:name="HTML Variable" w:semiHidden="1" w:unhideWhenUsed="1"/>
+    <w:lsdException w:name="Normal Table" w:semiHidden="1" w:unhideWhenUsed="1"/>
     <w:lsdException w:name="annotation subject" w:semiHidden="1" w:unhideWhenUsed="1"/>
     <w:lsdException w:name="No List" w:semiHidden="1" w:unhideWhenUsed="1"/>
     <w:lsdException w:name="Outline List 1" w:semiHidden="1" w:unhideWhenUsed="1"/>
@@ -588,8 +925,10 @@
     <w:lsdException w:name="Table Subtle 2" w:semiHidden="1" w:unhideWhenUsed="1"/>
     <w:lsdException w:name="Table Web 1" w:semiHidden="1" w:unhideWhenUsed="1"/>
     <w:lsdException w:name="Table Web 2" w:semiHidden="1" w:unhideWhenUsed="1"/>
+    <w:lsdException w:name="Table Web 3" w:semiHidden="1" w:unhideWhenUsed="1"/>
     <w:lsdException w:name="Balloon Text" w:semiHidden="1" w:unhideWhenUsed="1"/>
     <w:lsdException w:name="Table Grid" w:uiPriority="39"/>
+    <w:lsdException w:name="Table Theme" w:semiHidden="1" w:unhideWhenUsed="1"/>
     <w:lsdException w:name="Placeholder Text" w:semiHidden="1"/>
     <w:lsdException w:name="No Spacing" w:uiPriority="1" w:qFormat="1"/>
     <w:lsdException w:name="Light Shading" w:uiPriority="60"/>
@@ -884,6 +1223,17 @@
       <w:u w:val="single"/>
     </w:rPr>
   </w:style>
+  <w:style w:type="paragraph" w:styleId="ListParagraph">
+    <w:name w:val="List Paragraph"/>
+    <w:basedOn w:val="Normal"/>
+    <w:uiPriority w:val="34"/>
+    <w:qFormat/>
+    <w:rsid w:val="00AC7672"/>
+    <w:pPr>
+      <w:ind w:left="720"/>
+      <w:contextualSpacing/>
+    </w:pPr>
+  </w:style>
 </w:styles>
 </file>
 

</xml_diff>

<commit_message>
Added support request link to blade library
</commit_message>
<xml_diff>
--- a/documents/Blade library.docx
+++ b/documents/Blade library.docx
@@ -577,16 +577,74 @@
     <w:p>
       <w:pPr>
         <w:pStyle w:val="ListParagraph"/>
-        <w:ind w:left="1440"/>
-      </w:pPr>
+        <w:numPr>
+          <w:ilvl w:val="0"/>
+          <w:numId w:val="1"/>
+        </w:numPr>
+      </w:pPr>
+      <w:r>
+        <w:t>Support request blade</w:t>
+      </w:r>
+    </w:p>
+    <w:p>
+      <w:pPr>
+        <w:pStyle w:val="ListParagraph"/>
+        <w:numPr>
+          <w:ilvl w:val="1"/>
+          <w:numId w:val="1"/>
+        </w:numPr>
+      </w:pPr>
+      <w:r>
+        <w:t>All resources:</w:t>
+      </w:r>
       <w:r>
         <w:rPr>
           <w:rFonts w:ascii="Courier New" w:eastAsia="Times New Roman" w:hAnsi="Courier New" w:cs="Courier New"/>
         </w:rPr>
         <w:t xml:space="preserve"> </w:t>
+      </w:r>
+      <w:proofErr w:type="spellStart"/>
+      <w:r>
+        <w:rPr>
+          <w:rFonts w:ascii="Courier New" w:eastAsia="Times New Roman" w:hAnsi="Courier New" w:cs="Courier New"/>
+        </w:rPr>
+        <w:t>data-</w:t>
+      </w:r>
+      <w:proofErr w:type="gramStart"/>
+      <w:r>
+        <w:rPr>
+          <w:rFonts w:ascii="Courier New" w:eastAsia="Times New Roman" w:hAnsi="Courier New" w:cs="Courier New"/>
+        </w:rPr>
+        <w:t>blade:Microsoft</w:t>
+      </w:r>
+      <w:proofErr w:type="gramEnd"/>
+      <w:r>
+        <w:rPr>
+          <w:rFonts w:ascii="Courier New" w:eastAsia="Times New Roman" w:hAnsi="Courier New" w:cs="Courier New"/>
+        </w:rPr>
+        <w:t>_Azure</w:t>
+      </w:r>
+      <w:r>
+        <w:rPr>
+          <w:rFonts w:ascii="Courier New" w:eastAsia="Times New Roman" w:hAnsi="Courier New" w:cs="Courier New"/>
+        </w:rPr>
+        <w:t>_Support.NewSupportRequestBlade</w:t>
       </w:r>
       <w:bookmarkStart w:id="0" w:name="_GoBack"/>
       <w:bookmarkEnd w:id="0"/>
+      <w:proofErr w:type="spellEnd"/>
+    </w:p>
+    <w:p>
+      <w:pPr>
+        <w:pStyle w:val="ListParagraph"/>
+        <w:ind w:left="1440"/>
+      </w:pPr>
+      <w:r>
+        <w:rPr>
+          <w:rFonts w:ascii="Courier New" w:eastAsia="Times New Roman" w:hAnsi="Courier New" w:cs="Courier New"/>
+        </w:rPr>
+        <w:t xml:space="preserve"> </w:t>
+      </w:r>
     </w:p>
     <w:sectPr>
       <w:pgSz w:w="12240" w:h="15840"/>

</xml_diff>

<commit_message>
Added Services health blade to blade library
</commit_message>
<xml_diff>
--- a/documents/Blade library.docx
+++ b/documents/Blade library.docx
@@ -630,21 +630,79 @@
         </w:rPr>
         <w:t>_Support.NewSupportRequestBlade</w:t>
       </w:r>
+      <w:proofErr w:type="spellEnd"/>
+    </w:p>
+    <w:p>
+      <w:pPr>
+        <w:pStyle w:val="ListParagraph"/>
+        <w:numPr>
+          <w:ilvl w:val="0"/>
+          <w:numId w:val="1"/>
+        </w:numPr>
+      </w:pPr>
+      <w:r>
+        <w:t>Service health blade</w:t>
+      </w:r>
+    </w:p>
+    <w:p>
+      <w:pPr>
+        <w:pStyle w:val="ListParagraph"/>
+        <w:numPr>
+          <w:ilvl w:val="1"/>
+          <w:numId w:val="1"/>
+        </w:numPr>
+      </w:pPr>
+      <w:r>
+        <w:t xml:space="preserve">All resources: </w:t>
+      </w:r>
+      <w:proofErr w:type="spellStart"/>
+      <w:r>
+        <w:rPr>
+          <w:rFonts w:ascii="Courier New" w:eastAsia="Times New Roman" w:hAnsi="Courier New" w:cs="Courier New"/>
+        </w:rPr>
+        <w:t>data-</w:t>
+      </w:r>
+      <w:proofErr w:type="gramStart"/>
+      <w:r>
+        <w:rPr>
+          <w:rFonts w:ascii="Courier New" w:eastAsia="Times New Roman" w:hAnsi="Courier New" w:cs="Courier New"/>
+        </w:rPr>
+        <w:t>blade:hubsextension</w:t>
+      </w:r>
+      <w:proofErr w:type="gramEnd"/>
+      <w:r>
+        <w:rPr>
+          <w:rFonts w:ascii="Courier New" w:eastAsia="Times New Roman" w:hAnsi="Courier New" w:cs="Courier New"/>
+        </w:rPr>
+        <w:t>.serviceshealthblade</w:t>
+      </w:r>
+      <w:proofErr w:type="spellEnd"/>
+      <w:r>
+        <w:rPr>
+          <w:rFonts w:ascii="Courier New" w:eastAsia="Times New Roman" w:hAnsi="Courier New" w:cs="Courier New"/>
+        </w:rPr>
+        <w:t xml:space="preserve"> </w:t>
+      </w:r>
+    </w:p>
+    <w:p>
+      <w:pPr>
+        <w:pStyle w:val="ListParagraph"/>
+        <w:ind w:left="1440"/>
+      </w:pPr>
+    </w:p>
+    <w:p>
+      <w:pPr>
+        <w:pStyle w:val="ListParagraph"/>
+        <w:ind w:left="1440"/>
+      </w:pPr>
+      <w:r>
+        <w:rPr>
+          <w:rFonts w:ascii="Courier New" w:eastAsia="Times New Roman" w:hAnsi="Courier New" w:cs="Courier New"/>
+        </w:rPr>
+        <w:t xml:space="preserve"> </w:t>
+      </w:r>
       <w:bookmarkStart w:id="0" w:name="_GoBack"/>
       <w:bookmarkEnd w:id="0"/>
-      <w:proofErr w:type="spellEnd"/>
-    </w:p>
-    <w:p>
-      <w:pPr>
-        <w:pStyle w:val="ListParagraph"/>
-        <w:ind w:left="1440"/>
-      </w:pPr>
-      <w:r>
-        <w:rPr>
-          <w:rFonts w:ascii="Courier New" w:eastAsia="Times New Roman" w:hAnsi="Courier New" w:cs="Courier New"/>
-        </w:rPr>
-        <w:t xml:space="preserve"> </w:t>
-      </w:r>
     </w:p>
     <w:sectPr>
       <w:pgSz w:w="12240" w:h="15840"/>
@@ -1211,7 +1269,6 @@
   <w:style w:type="character" w:default="1" w:styleId="DefaultParagraphFont">
     <w:name w:val="Default Paragraph Font"/>
     <w:uiPriority w:val="1"/>
-    <w:semiHidden/>
     <w:unhideWhenUsed/>
   </w:style>
   <w:style w:type="table" w:default="1" w:styleId="TableNormal">

</xml_diff>